<commit_message>
review BRD and edit formatting
</commit_message>
<xml_diff>
--- a/BRD G25.docx
+++ b/BRD G25.docx
@@ -10,6 +10,7 @@
           <w:docPartUnique/>
         </w:docPartObj>
       </w:sdtPr>
+      <w:sdtEndPr/>
       <w:sdtContent>
         <w:p/>
         <w:p/>
@@ -401,8 +402,8 @@
           <w:b/>
           <w:bCs/>
           <w:color w:val="990000"/>
-          <w:sz w:val="36"/>
-          <w:szCs w:val="36"/>
+          <w:sz w:val="24"/>
+          <w:szCs w:val="24"/>
         </w:rPr>
       </w:pPr>
     </w:p>
@@ -742,7 +743,7 @@
         <w:adjustRightInd w:val="0"/>
         <w:spacing w:after="0" w:line="240" w:lineRule="auto"/>
         <w:rPr>
-          <w:rFonts w:cstheme="minorHAnsi" w:hint="cs"/>
+          <w:rFonts w:cstheme="minorHAnsi"/>
           <w:color w:val="000000"/>
           <w:sz w:val="24"/>
           <w:szCs w:val="24"/>
@@ -780,7 +781,7 @@
         <w:adjustRightInd w:val="0"/>
         <w:spacing w:after="0" w:line="240" w:lineRule="auto"/>
         <w:rPr>
-          <w:rFonts w:cstheme="minorHAnsi" w:hint="cs"/>
+          <w:rFonts w:cstheme="minorHAnsi"/>
           <w:color w:val="000000"/>
           <w:sz w:val="24"/>
           <w:szCs w:val="24"/>
@@ -818,7 +819,7 @@
         <w:adjustRightInd w:val="0"/>
         <w:spacing w:after="0" w:line="240" w:lineRule="auto"/>
         <w:rPr>
-          <w:rFonts w:cstheme="minorHAnsi" w:hint="cs"/>
+          <w:rFonts w:cstheme="minorHAnsi"/>
           <w:color w:val="000000"/>
           <w:sz w:val="24"/>
           <w:szCs w:val="24"/>
@@ -996,7 +997,7 @@
         <w:adjustRightInd w:val="0"/>
         <w:spacing w:after="0" w:line="240" w:lineRule="auto"/>
         <w:rPr>
-          <w:rFonts w:cstheme="minorHAnsi" w:hint="cs"/>
+          <w:rFonts w:cstheme="minorHAnsi"/>
           <w:color w:val="000000"/>
           <w:sz w:val="24"/>
           <w:szCs w:val="24"/>
@@ -1011,7 +1012,7 @@
         <w:adjustRightInd w:val="0"/>
         <w:spacing w:after="0" w:line="240" w:lineRule="auto"/>
         <w:rPr>
-          <w:rFonts w:cstheme="minorHAnsi" w:hint="cs"/>
+          <w:rFonts w:cstheme="minorHAnsi"/>
           <w:color w:val="000000"/>
           <w:sz w:val="24"/>
           <w:szCs w:val="24"/>
@@ -1046,7 +1047,7 @@
         <w:adjustRightInd w:val="0"/>
         <w:spacing w:after="0" w:line="240" w:lineRule="auto"/>
         <w:rPr>
-          <w:rFonts w:cstheme="minorHAnsi" w:hint="cs"/>
+          <w:rFonts w:cstheme="minorHAnsi"/>
           <w:color w:val="000000"/>
           <w:sz w:val="24"/>
           <w:szCs w:val="24"/>
@@ -1061,7 +1062,7 @@
         <w:adjustRightInd w:val="0"/>
         <w:spacing w:after="0" w:line="240" w:lineRule="auto"/>
         <w:rPr>
-          <w:rFonts w:cstheme="minorHAnsi" w:hint="cs"/>
+          <w:rFonts w:cstheme="minorHAnsi"/>
           <w:color w:val="000000"/>
           <w:sz w:val="24"/>
           <w:szCs w:val="24"/>
@@ -1085,7 +1086,7 @@
         <w:adjustRightInd w:val="0"/>
         <w:spacing w:after="0" w:line="240" w:lineRule="auto"/>
         <w:rPr>
-          <w:rFonts w:cstheme="minorHAnsi" w:hint="cs"/>
+          <w:rFonts w:cstheme="minorHAnsi"/>
           <w:color w:val="000000"/>
           <w:sz w:val="24"/>
           <w:szCs w:val="24"/>
@@ -1109,7 +1110,7 @@
         <w:adjustRightInd w:val="0"/>
         <w:spacing w:after="0" w:line="240" w:lineRule="auto"/>
         <w:rPr>
-          <w:rFonts w:cstheme="minorHAnsi" w:hint="cs"/>
+          <w:rFonts w:cstheme="minorHAnsi"/>
           <w:color w:val="000000"/>
           <w:sz w:val="24"/>
           <w:szCs w:val="24"/>
@@ -1551,7 +1552,7 @@
     <w:p>
       <w:pPr>
         <w:rPr>
-          <w:rFonts w:cstheme="minorHAnsi" w:hint="cs"/>
+          <w:rFonts w:cstheme="minorHAnsi"/>
           <w:sz w:val="24"/>
           <w:szCs w:val="24"/>
           <w:rtl/>
@@ -1566,7 +1567,7 @@
           <w:numId w:val="1"/>
         </w:numPr>
         <w:rPr>
-          <w:rFonts w:cstheme="minorHAnsi" w:hint="cs"/>
+          <w:rFonts w:cstheme="minorHAnsi"/>
           <w:sz w:val="28"/>
           <w:szCs w:val="28"/>
           <w:rtl/>
@@ -1616,7 +1617,7 @@
     <w:p>
       <w:pPr>
         <w:rPr>
-          <w:rFonts w:cstheme="minorHAnsi" w:hint="cs"/>
+          <w:rFonts w:cstheme="minorHAnsi"/>
           <w:b/>
           <w:bCs/>
           <w:sz w:val="28"/>
@@ -1735,7 +1736,7 @@
     <w:p>
       <w:pPr>
         <w:rPr>
-          <w:rFonts w:cstheme="minorHAnsi" w:hint="cs"/>
+          <w:rFonts w:cstheme="minorHAnsi"/>
           <w:sz w:val="28"/>
           <w:szCs w:val="28"/>
           <w:rtl/>
@@ -1833,7 +1834,7 @@
     <w:p>
       <w:pPr>
         <w:rPr>
-          <w:rFonts w:cstheme="minorHAnsi" w:hint="cs"/>
+          <w:rFonts w:cstheme="minorHAnsi"/>
           <w:sz w:val="28"/>
           <w:szCs w:val="28"/>
           <w:rtl/>
@@ -2287,7 +2288,7 @@
       <w:pPr>
         <w:spacing w:after="0" w:line="240" w:lineRule="auto"/>
         <w:rPr>
-          <w:rFonts w:eastAsia="Times New Roman" w:cstheme="minorHAnsi" w:hint="cs"/>
+          <w:rFonts w:eastAsia="Times New Roman" w:cstheme="minorHAnsi"/>
           <w:sz w:val="24"/>
           <w:szCs w:val="24"/>
           <w:rtl/>
@@ -3290,7 +3291,7 @@
           <w:noProof/>
         </w:rPr>
         <w:drawing>
-          <wp:anchor distT="0" distB="0" distL="114300" distR="114300" simplePos="0" relativeHeight="251658240" behindDoc="0" locked="0" layoutInCell="1" allowOverlap="1" wp14:anchorId="159AA100" wp14:editId="63A8D021">
+          <wp:anchor distT="0" distB="0" distL="114300" distR="114300" simplePos="0" relativeHeight="251656192" behindDoc="0" locked="0" layoutInCell="1" allowOverlap="1" wp14:anchorId="159AA100" wp14:editId="63A8D021">
             <wp:simplePos x="0" y="0"/>
             <wp:positionH relativeFrom="column">
               <wp:posOffset>4741817</wp:posOffset>
@@ -3364,7 +3365,7 @@
           <w:szCs w:val="20"/>
         </w:rPr>
         <w:drawing>
-          <wp:anchor distT="0" distB="0" distL="114300" distR="114300" simplePos="0" relativeHeight="251658240" behindDoc="0" locked="0" layoutInCell="1" allowOverlap="1" wp14:anchorId="681F4BAC" wp14:editId="0DA89A9F">
+          <wp:anchor distT="0" distB="0" distL="114300" distR="114300" simplePos="0" relativeHeight="251657216" behindDoc="0" locked="0" layoutInCell="1" allowOverlap="1" wp14:anchorId="681F4BAC" wp14:editId="0DA89A9F">
             <wp:simplePos x="0" y="0"/>
             <wp:positionH relativeFrom="column">
               <wp:posOffset>4366260</wp:posOffset>
@@ -3642,7 +3643,16 @@
           <w:sz w:val="36"/>
           <w:szCs w:val="36"/>
         </w:rPr>
-        <w:t>System Architecture</w:t>
+        <w:t xml:space="preserve">System </w:t>
+      </w:r>
+      <w:r>
+        <w:rPr>
+          <w:b/>
+          <w:color w:val="FF0000"/>
+          <w:sz w:val="36"/>
+          <w:szCs w:val="36"/>
+        </w:rPr>
+        <w:t>Architecture</w:t>
       </w:r>
     </w:p>
     <w:p>
@@ -4721,11 +4731,57 @@
       <w:r>
         <w:rPr>
           <w:b/>
+          <w:color w:val="FF0000"/>
+          <w:sz w:val="36"/>
+          <w:szCs w:val="36"/>
+        </w:rPr>
+        <w:t>Create Account</w:t>
+      </w:r>
+    </w:p>
+    <w:p>
+      <w:pPr>
+        <w:rPr>
+          <w:color w:val="000000" w:themeColor="text1"/>
+          <w:sz w:val="24"/>
+          <w:szCs w:val="24"/>
+        </w:rPr>
+      </w:pPr>
+      <w:r>
+        <w:rPr>
+          <w:color w:val="000000" w:themeColor="text1"/>
+          <w:sz w:val="24"/>
+          <w:szCs w:val="24"/>
+        </w:rPr>
+        <w:t xml:space="preserve">Technician can create an account in order to participate in the website. Technician can sign up by providing his/her forename, last Name, date of birth, name of business and type of service. The technician can also add a thorough description of his/her provided services. Technician will provide his/her email, password, telephone number, Fax number (If available) in order for the clients to be able to contact him/her. He/she will be asked to set the workshop address, average working hours and days, in addition to his/her country, city and region. By doing so, the technician is ready to join TechFix community and expand his business online. TechFix will then show that technician's profile to any viable client. By then the technician can immediately practice his works through the website. </w:t>
+      </w:r>
+    </w:p>
+    <w:p>
+      <w:pPr>
+        <w:rPr>
+          <w:b/>
           <w:color w:val="C00000"/>
           <w:sz w:val="36"/>
           <w:szCs w:val="36"/>
         </w:rPr>
-        <w:t>Create Account</w:t>
+      </w:pPr>
+    </w:p>
+    <w:p>
+      <w:pPr>
+        <w:rPr>
+          <w:b/>
+          <w:color w:val="FF0000"/>
+          <w:sz w:val="36"/>
+          <w:szCs w:val="36"/>
+        </w:rPr>
+      </w:pPr>
+      <w:r>
+        <w:rPr>
+          <w:b/>
+          <w:color w:val="FF0000"/>
+          <w:sz w:val="36"/>
+          <w:szCs w:val="36"/>
+        </w:rPr>
+        <w:t>Managing Working Hours</w:t>
       </w:r>
     </w:p>
     <w:p>
@@ -4742,8 +4798,17 @@
           <w:sz w:val="24"/>
           <w:szCs w:val="24"/>
         </w:rPr>
-        <w:t xml:space="preserve">Technician can create an account in order to participate in the website. Technician can sign up by providing his/her forename, last Name, date of birth, name of business and type of service. The technician can also add a thorough description of his/her provided services. Technician will provide his/her email, password, telephone number, Fax number (If available) in order for the clients to be able to contact him/her. He/she will be asked to set the workshop address, average working hours and days, in addition to his/her country, city and region. By doing so, the technician is ready to join TechFix community and expand his business online. TechFix will then show that technician's profile to any viable client. By then the technician can immediately practice his works through the website. </w:t>
-      </w:r>
+        <w:t>After the technician sets his/her average working hours at the beginning when setting the account, he/she will always have the option to edit these working hours according to their needs, circumstances and national days off. By this the technician is free to determine his/her flexible work hours and can let his/her clients know of any sudden or unprecedented closing of the workshop or suspension of his/her services temporarily at any given time for any problem that might occur. So that the clients may know at any given time the technicians and services available for them.</w:t>
+      </w:r>
+    </w:p>
+    <w:p>
+      <w:pPr>
+        <w:rPr>
+          <w:color w:val="000000" w:themeColor="text1"/>
+          <w:sz w:val="24"/>
+          <w:szCs w:val="24"/>
+        </w:rPr>
+      </w:pPr>
     </w:p>
     <w:p>
       <w:pPr>
@@ -4754,6 +4819,212 @@
           <w:szCs w:val="36"/>
         </w:rPr>
       </w:pPr>
+      <w:r>
+        <w:rPr>
+          <w:b/>
+          <w:color w:val="FF0000"/>
+          <w:sz w:val="36"/>
+          <w:szCs w:val="36"/>
+        </w:rPr>
+        <w:t xml:space="preserve">Support Introduction Video </w:t>
+      </w:r>
+    </w:p>
+    <w:p>
+      <w:pPr>
+        <w:rPr>
+          <w:color w:val="000000" w:themeColor="text1"/>
+          <w:sz w:val="24"/>
+          <w:szCs w:val="24"/>
+          <w:lang w:bidi="ar-EG"/>
+        </w:rPr>
+      </w:pPr>
+      <w:r>
+        <w:rPr>
+          <w:color w:val="000000" w:themeColor="text1"/>
+          <w:sz w:val="24"/>
+          <w:szCs w:val="24"/>
+        </w:rPr>
+        <w:t xml:space="preserve">The technician can provide an introductory video presenting himself/herself, which services are provided and show some of their skills and samples of his/her previous works. The video will always be shown at the technician profile for all the clients to see. That video will help the technician to attract more clients and inform them of his/her experience in the field, which makes the clients more persuaded to request his/her services. This will help TechFix newcomers to get new </w:t>
+      </w:r>
+      <w:r>
+        <w:rPr>
+          <w:color w:val="000000" w:themeColor="text1"/>
+          <w:sz w:val="24"/>
+          <w:szCs w:val="24"/>
+          <w:lang w:bidi="ar-EG"/>
+        </w:rPr>
+        <w:t xml:space="preserve">jobs immediately even with their few numbers of jobs done on the website.  </w:t>
+      </w:r>
+    </w:p>
+    <w:p>
+      <w:pPr>
+        <w:rPr>
+          <w:b/>
+          <w:color w:val="FF0000"/>
+          <w:sz w:val="36"/>
+          <w:szCs w:val="36"/>
+        </w:rPr>
+      </w:pPr>
+      <w:r>
+        <w:rPr>
+          <w:b/>
+          <w:color w:val="FF0000"/>
+          <w:sz w:val="36"/>
+          <w:szCs w:val="36"/>
+        </w:rPr>
+        <w:lastRenderedPageBreak/>
+        <w:t>Badge Ranking System</w:t>
+      </w:r>
+    </w:p>
+    <w:p>
+      <w:pPr>
+        <w:rPr>
+          <w:color w:val="000000" w:themeColor="text1"/>
+          <w:sz w:val="24"/>
+          <w:szCs w:val="24"/>
+        </w:rPr>
+      </w:pPr>
+      <w:r>
+        <w:rPr>
+          <w:color w:val="000000" w:themeColor="text1"/>
+          <w:sz w:val="24"/>
+          <w:szCs w:val="24"/>
+        </w:rPr>
+        <w:t>TechFix offers a smart and innovative way of evaluation of technicians, to make it easy for the clients to choose the right technician for the right task. The badge ranking system is a new and simple way to indicate the level for each technician by providing each one with a badge that shows his/her experience level based on his/her previous jobs done. When a technician first joins TechFix community he/she is given the badge (Newcomer) to indicate that he/she is new to the website, after some number of jobs he/she is given the (junior) badge, indicating that he/she is more experienced, and after another number of jobs, he/she is granted the final (senior) badge which will indicate that he/she is one of the most experienced technicians on the website. These badges won’t only help the technician attract more clients as he gains more jobs and experience, but will also make the technicians eager to increase their badge rankings, and for the clients to find the best technicians.</w:t>
+      </w:r>
+    </w:p>
+    <w:p>
+      <w:pPr>
+        <w:rPr>
+          <w:color w:val="000000" w:themeColor="text1"/>
+          <w:sz w:val="24"/>
+          <w:szCs w:val="24"/>
+        </w:rPr>
+      </w:pPr>
+    </w:p>
+    <w:p>
+      <w:pPr>
+        <w:rPr>
+          <w:b/>
+          <w:color w:val="FF0000"/>
+          <w:sz w:val="36"/>
+          <w:szCs w:val="36"/>
+        </w:rPr>
+      </w:pPr>
+      <w:r>
+        <w:rPr>
+          <w:b/>
+          <w:color w:val="FF0000"/>
+          <w:sz w:val="36"/>
+          <w:szCs w:val="36"/>
+        </w:rPr>
+        <w:t>Penalty System</w:t>
+      </w:r>
+    </w:p>
+    <w:p>
+      <w:pPr>
+        <w:rPr>
+          <w:bCs/>
+          <w:sz w:val="24"/>
+          <w:szCs w:val="24"/>
+        </w:rPr>
+      </w:pPr>
+      <w:r>
+        <w:rPr>
+          <w:bCs/>
+          <w:sz w:val="24"/>
+          <w:szCs w:val="24"/>
+        </w:rPr>
+        <w:t>TechFix is focused on offering to the clients the best technicians possible in every field. That’s why TechFix will perform a punishment system for the technicians who act badly. When some number of clients report a certain technician to TechFix, TechFix will then punish that technician by freezing his profile for a certain time period. That will prevent the technician from getting new jobs</w:t>
+      </w:r>
+      <w:r>
+        <w:rPr>
+          <w:bCs/>
+          <w:sz w:val="24"/>
+          <w:szCs w:val="24"/>
+          <w:rtl/>
+        </w:rPr>
+        <w:t xml:space="preserve"> </w:t>
+      </w:r>
+      <w:r>
+        <w:rPr>
+          <w:bCs/>
+          <w:sz w:val="24"/>
+          <w:szCs w:val="24"/>
+        </w:rPr>
+        <w:t>due to his profile is not</w:t>
+      </w:r>
+      <w:r>
+        <w:rPr>
+          <w:bCs/>
+          <w:sz w:val="24"/>
+          <w:szCs w:val="24"/>
+          <w:rtl/>
+        </w:rPr>
+        <w:t xml:space="preserve"> </w:t>
+      </w:r>
+      <w:r>
+        <w:rPr>
+          <w:bCs/>
+          <w:sz w:val="24"/>
+          <w:szCs w:val="24"/>
+        </w:rPr>
+        <w:t>available for clients during this time period. And if these reports were repeated, TechFix will suspend that technician’s profile permanently.</w:t>
+      </w:r>
+    </w:p>
+    <w:p>
+      <w:pPr>
+        <w:rPr>
+          <w:bCs/>
+          <w:sz w:val="24"/>
+          <w:szCs w:val="24"/>
+        </w:rPr>
+      </w:pPr>
+    </w:p>
+    <w:p>
+      <w:pPr>
+        <w:rPr>
+          <w:b/>
+          <w:color w:val="FF0000"/>
+          <w:sz w:val="36"/>
+          <w:szCs w:val="36"/>
+        </w:rPr>
+      </w:pPr>
+      <w:r>
+        <w:rPr>
+          <w:b/>
+          <w:color w:val="FF0000"/>
+          <w:sz w:val="36"/>
+          <w:szCs w:val="36"/>
+        </w:rPr>
+        <w:t>Incremental Building of Jobs done</w:t>
+      </w:r>
+    </w:p>
+    <w:p>
+      <w:pPr>
+        <w:rPr>
+          <w:bCs/>
+          <w:sz w:val="24"/>
+          <w:szCs w:val="24"/>
+        </w:rPr>
+      </w:pPr>
+      <w:r>
+        <w:rPr>
+          <w:bCs/>
+          <w:sz w:val="24"/>
+          <w:szCs w:val="24"/>
+        </w:rPr>
+        <w:t>As TechFix is eager to rise up with the technician along his/her career path. TechFix has an incrementation job system to show the clients each technician’s experience. Whenever a job is done the client is asked to give a rating and feedback for the technician, by doing so that rating and feedback is added to that technician profile as well as his/her jobs counter is incremented. And as that job counter increases, the badge ranking rises and more clients are swayed into choosing that technician for future jobs.</w:t>
+      </w:r>
+    </w:p>
+    <w:p>
+      <w:pPr>
+        <w:rPr>
+          <w:bCs/>
+          <w:sz w:val="24"/>
+          <w:szCs w:val="24"/>
+        </w:rPr>
+      </w:pPr>
     </w:p>
     <w:p>
       <w:pPr>
@@ -4767,595 +5038,204 @@
       <w:r>
         <w:rPr>
           <w:b/>
+          <w:color w:val="FF0000"/>
+          <w:sz w:val="36"/>
+          <w:szCs w:val="36"/>
+        </w:rPr>
+        <w:t>Multiple platform Support</w:t>
+      </w:r>
+    </w:p>
+    <w:p>
+      <w:pPr>
+        <w:rPr>
+          <w:bCs/>
+          <w:sz w:val="24"/>
+          <w:szCs w:val="24"/>
+        </w:rPr>
+      </w:pPr>
+      <w:r>
+        <w:rPr>
+          <w:bCs/>
+          <w:sz w:val="24"/>
+          <w:szCs w:val="24"/>
+        </w:rPr>
+        <w:t>TechFix will be available to open on any mobile devices also, as the website will be able to scale to any device size whether it’s a pc, laptop, android mobile, android tablet, iPhone or iPad. That will help in achieving our goal in making TechFix services available for everyone anytime and anywhere.</w:t>
+      </w:r>
+    </w:p>
+    <w:p>
+      <w:pPr>
+        <w:rPr>
+          <w:b/>
+          <w:color w:val="C00000"/>
+          <w:sz w:val="24"/>
+          <w:szCs w:val="24"/>
+        </w:rPr>
+      </w:pPr>
+    </w:p>
+    <w:p>
+      <w:pPr>
+        <w:rPr>
+          <w:b/>
           <w:color w:val="C00000"/>
           <w:sz w:val="36"/>
           <w:szCs w:val="36"/>
         </w:rPr>
-        <w:t>Managing Working Hours</w:t>
-      </w:r>
-    </w:p>
-    <w:p>
-      <w:pPr>
-        <w:rPr>
-          <w:color w:val="000000" w:themeColor="text1"/>
-          <w:sz w:val="24"/>
-          <w:szCs w:val="24"/>
-        </w:rPr>
-      </w:pPr>
-      <w:r>
-        <w:rPr>
-          <w:color w:val="000000" w:themeColor="text1"/>
-          <w:sz w:val="24"/>
-          <w:szCs w:val="24"/>
-        </w:rPr>
-        <w:t>After the technician sets his/her average working hours at the beginning when setting the account, he/she will always have the option to edit these working hours according to their needs, circumstances and national days off. By this the technician is free to determine his/her flexible work hours and can let his/her clients know of any sudden or unprecedented closing of the workshop or suspension of his/her services temporarily at any given time for any problem that might occur. So that the clients may know at any given time the technicians and services available for them.</w:t>
-      </w:r>
-    </w:p>
-    <w:p>
-      <w:pPr>
-        <w:rPr>
-          <w:color w:val="000000" w:themeColor="text1"/>
-          <w:sz w:val="24"/>
-          <w:szCs w:val="24"/>
-        </w:rPr>
-      </w:pPr>
-    </w:p>
-    <w:p>
-      <w:pPr>
-        <w:rPr>
-          <w:b/>
-          <w:color w:val="C00000"/>
-          <w:sz w:val="36"/>
-          <w:szCs w:val="36"/>
-        </w:rPr>
-      </w:pPr>
-      <w:r>
-        <w:rPr>
-          <w:b/>
-          <w:color w:val="C00000"/>
-          <w:sz w:val="36"/>
-          <w:szCs w:val="36"/>
-        </w:rPr>
-        <w:t xml:space="preserve">Support Introduction Video </w:t>
-      </w:r>
-    </w:p>
-    <w:p>
-      <w:pPr>
-        <w:rPr>
-          <w:color w:val="000000" w:themeColor="text1"/>
-          <w:sz w:val="24"/>
-          <w:szCs w:val="24"/>
-          <w:lang w:bidi="ar-EG"/>
-        </w:rPr>
-      </w:pPr>
-      <w:r>
-        <w:rPr>
-          <w:color w:val="000000" w:themeColor="text1"/>
-          <w:sz w:val="24"/>
-          <w:szCs w:val="24"/>
-        </w:rPr>
-        <w:t xml:space="preserve">The technician can provide an introductory video presenting himself/herself, which services are provided and show some of their skills and samples of his/her previous works. The video will always be shown at the technician profile for all the clients to see. That video will help the technician to attract more clients and inform them of his/her experience in the field, which makes the clients more persuaded to request his/her services. This will help TechFix newcomers to get new </w:t>
-      </w:r>
-      <w:r>
-        <w:rPr>
-          <w:color w:val="000000" w:themeColor="text1"/>
-          <w:sz w:val="24"/>
-          <w:szCs w:val="24"/>
-          <w:lang w:bidi="ar-EG"/>
-        </w:rPr>
-        <w:t xml:space="preserve">jobs immediately even with their few numbers of jobs done on the website.  </w:t>
-      </w:r>
-    </w:p>
-    <w:p>
-      <w:pPr>
-        <w:rPr>
-          <w:b/>
-          <w:color w:val="C00000"/>
-          <w:sz w:val="36"/>
-          <w:szCs w:val="36"/>
-        </w:rPr>
-      </w:pPr>
-      <w:r>
-        <w:rPr>
-          <w:b/>
-          <w:color w:val="C00000"/>
-          <w:sz w:val="36"/>
-          <w:szCs w:val="36"/>
-        </w:rPr>
-        <w:lastRenderedPageBreak/>
-        <w:t>Badge Ranking System</w:t>
-      </w:r>
-    </w:p>
-    <w:p>
-      <w:pPr>
-        <w:rPr>
-          <w:color w:val="000000" w:themeColor="text1"/>
-          <w:sz w:val="24"/>
-          <w:szCs w:val="24"/>
-        </w:rPr>
-      </w:pPr>
-      <w:r>
-        <w:rPr>
-          <w:color w:val="000000" w:themeColor="text1"/>
-          <w:sz w:val="24"/>
-          <w:szCs w:val="24"/>
-        </w:rPr>
-        <w:t>TechFix offers a smart and innovative way of evaluation of technicians, to make it easy for the clients to choose the right technician for the right task. The badge ranking system is a new and simple way to indicate the level for each technician by providing each one with a badge that shows his/her experience level based on his/her previous jobs done. When a technician first joins TechFix community he/she is given the badge (Newcomer) to indicate that he/she is new to the website, after some number of jobs he/she is given the (junior) badge, indicating that he/she is more experienced, and after another number of jobs, he/she is granted the final (senior) badge which will indicate that he/she is one of the most experienced technicians on the website. These badges won’t only help the technician attract more clients as he gains more jobs and experience, but will also make the technicians eager to increase their badge rankings, and for the clients to find the best technicians.</w:t>
-      </w:r>
-    </w:p>
-    <w:p>
-      <w:pPr>
-        <w:rPr>
-          <w:color w:val="000000" w:themeColor="text1"/>
-          <w:sz w:val="24"/>
-          <w:szCs w:val="24"/>
-        </w:rPr>
-      </w:pPr>
-    </w:p>
-    <w:p>
-      <w:pPr>
-        <w:rPr>
-          <w:b/>
-          <w:color w:val="C00000"/>
-          <w:sz w:val="36"/>
-          <w:szCs w:val="36"/>
-        </w:rPr>
-      </w:pPr>
-      <w:r>
-        <w:rPr>
-          <w:b/>
-          <w:color w:val="C00000"/>
-          <w:sz w:val="36"/>
-          <w:szCs w:val="36"/>
-        </w:rPr>
-        <w:t>Penalty System</w:t>
-      </w:r>
-    </w:p>
-    <w:p>
-      <w:pPr>
-        <w:rPr>
-          <w:bCs/>
-          <w:sz w:val="24"/>
-          <w:szCs w:val="24"/>
-        </w:rPr>
-      </w:pPr>
-      <w:r>
-        <w:rPr>
-          <w:bCs/>
-          <w:sz w:val="24"/>
-          <w:szCs w:val="24"/>
-        </w:rPr>
-        <w:t>TechFix is focused on offering to the clients the best technicians possible in every field. That’s why TechFix will perform a punishment system for the technicians who act badly. When some number of clients report a certain technician to TechFix, TechFix will then punish that technician by freezing his profile for a certain time period. That will prevent the technician from getting new jobs</w:t>
-      </w:r>
-      <w:r>
-        <w:rPr>
-          <w:bCs/>
-          <w:sz w:val="24"/>
-          <w:szCs w:val="24"/>
-          <w:rtl/>
-        </w:rPr>
-        <w:t xml:space="preserve"> </w:t>
-      </w:r>
-      <w:r>
-        <w:rPr>
-          <w:bCs/>
-          <w:sz w:val="24"/>
-          <w:szCs w:val="24"/>
-        </w:rPr>
-        <w:t>due to his profile is not</w:t>
-      </w:r>
-      <w:r>
-        <w:rPr>
-          <w:bCs/>
-          <w:sz w:val="24"/>
-          <w:szCs w:val="24"/>
-          <w:rtl/>
-        </w:rPr>
-        <w:t xml:space="preserve"> </w:t>
-      </w:r>
-      <w:r>
-        <w:rPr>
-          <w:bCs/>
-          <w:sz w:val="24"/>
-          <w:szCs w:val="24"/>
-        </w:rPr>
-        <w:t>available for clients during this time period. And if these reports were repeated, TechFix will suspend that technician’s profile permanently.</w:t>
-      </w:r>
-    </w:p>
-    <w:p>
-      <w:pPr>
-        <w:rPr>
-          <w:bCs/>
-          <w:sz w:val="24"/>
-          <w:szCs w:val="24"/>
-        </w:rPr>
-      </w:pPr>
-    </w:p>
-    <w:p>
-      <w:pPr>
-        <w:rPr>
-          <w:b/>
-          <w:color w:val="C00000"/>
-          <w:sz w:val="36"/>
-          <w:szCs w:val="36"/>
-        </w:rPr>
-      </w:pPr>
-      <w:r>
-        <w:rPr>
-          <w:b/>
-          <w:color w:val="C00000"/>
-          <w:sz w:val="36"/>
-          <w:szCs w:val="36"/>
-        </w:rPr>
-        <w:t>Incremental Building of Jobs done</w:t>
-      </w:r>
-    </w:p>
-    <w:p>
-      <w:pPr>
-        <w:rPr>
-          <w:bCs/>
-          <w:sz w:val="24"/>
-          <w:szCs w:val="24"/>
-        </w:rPr>
-      </w:pPr>
-      <w:r>
-        <w:rPr>
-          <w:bCs/>
-          <w:sz w:val="24"/>
-          <w:szCs w:val="24"/>
-        </w:rPr>
-        <w:t>As TechFix is eager to rise up with the technician along his/her career path. TechFix has an incrementation job system to show the clients each technician’s experience. Whenever a job is done the client is asked to give a rating and feedback for the technician, by doing so that rating and feedback is added to that technician profile as well as his/her jobs counter is incremented. And as that job counter increases, the badge ranking rises and more clients are swayed into choosing that technician for future jobs.</w:t>
-      </w:r>
-    </w:p>
-    <w:p>
-      <w:pPr>
-        <w:rPr>
-          <w:bCs/>
-          <w:sz w:val="24"/>
-          <w:szCs w:val="24"/>
-        </w:rPr>
-      </w:pPr>
-    </w:p>
-    <w:p>
-      <w:pPr>
-        <w:rPr>
-          <w:b/>
-          <w:color w:val="C00000"/>
-          <w:sz w:val="36"/>
-          <w:szCs w:val="36"/>
-        </w:rPr>
-      </w:pPr>
-      <w:r>
-        <w:rPr>
-          <w:b/>
-          <w:color w:val="C00000"/>
-          <w:sz w:val="36"/>
-          <w:szCs w:val="36"/>
-        </w:rPr>
-        <w:t>Multiple platform Support</w:t>
-      </w:r>
-    </w:p>
-    <w:p>
-      <w:pPr>
-        <w:rPr>
-          <w:bCs/>
-          <w:sz w:val="24"/>
-          <w:szCs w:val="24"/>
-        </w:rPr>
-      </w:pPr>
-      <w:r>
-        <w:rPr>
-          <w:bCs/>
-          <w:sz w:val="24"/>
-          <w:szCs w:val="24"/>
-        </w:rPr>
-        <w:t>TechFix will be available to open on any mobile devices also, as the website will be able to scale to any device size whether it’s a pc, laptop, android mobile, android tablet, iPhone or iPad. That will help in achieving our goal in making TechFix services available for everyone anytime and anywhere.</w:t>
-      </w:r>
-    </w:p>
-    <w:p>
-      <w:pPr>
-        <w:rPr>
-          <w:b/>
-          <w:color w:val="C00000"/>
-          <w:sz w:val="36"/>
-          <w:szCs w:val="36"/>
-        </w:rPr>
-      </w:pPr>
-    </w:p>
-    <w:p>
-      <w:pPr>
-        <w:rPr>
-          <w:b/>
-          <w:color w:val="C00000"/>
-          <w:sz w:val="36"/>
-          <w:szCs w:val="36"/>
-        </w:rPr>
-      </w:pPr>
-      <w:r>
-        <w:rPr>
-          <w:b/>
-          <w:color w:val="C00000"/>
-          <w:sz w:val="36"/>
-          <w:szCs w:val="36"/>
-        </w:rPr>
-        <w:t>Delete Account</w:t>
-      </w:r>
-    </w:p>
-    <w:p>
-      <w:pPr>
-        <w:rPr>
-          <w:bCs/>
-          <w:sz w:val="24"/>
-          <w:szCs w:val="24"/>
-        </w:rPr>
-      </w:pPr>
-      <w:r>
-        <w:rPr>
-          <w:bCs/>
-          <w:sz w:val="24"/>
-          <w:szCs w:val="24"/>
-        </w:rPr>
-        <w:t>Every Technician at TechFix website will have the ability to deactivate and delete his/her account to be deleted from TechFix databases. But that deletion is permanent and can’t be undone once the technician goes through with it.</w:t>
-      </w:r>
-    </w:p>
-    <w:p>
-      <w:pPr>
-        <w:rPr>
-          <w:bCs/>
-          <w:sz w:val="24"/>
-          <w:szCs w:val="24"/>
-        </w:rPr>
-      </w:pPr>
-    </w:p>
-    <w:p>
-      <w:pPr>
-        <w:rPr>
-          <w:b/>
-          <w:sz w:val="40"/>
-          <w:szCs w:val="40"/>
-        </w:rPr>
-      </w:pPr>
-      <w:r>
-        <w:rPr>
-          <w:b/>
-          <w:sz w:val="40"/>
-          <w:szCs w:val="40"/>
-        </w:rPr>
-        <w:t xml:space="preserve">Client </w:t>
-      </w:r>
-    </w:p>
-    <w:p>
-      <w:pPr>
+      </w:pPr>
+      <w:r>
         <w:rPr>
           <w:b/>
           <w:color w:val="FF0000"/>
           <w:sz w:val="36"/>
           <w:szCs w:val="36"/>
         </w:rPr>
-      </w:pPr>
-      <w:r>
+        <w:t>Delete Account</w:t>
+      </w:r>
+    </w:p>
+    <w:p>
+      <w:pPr>
+        <w:rPr>
+          <w:bCs/>
+          <w:sz w:val="24"/>
+          <w:szCs w:val="24"/>
+        </w:rPr>
+      </w:pPr>
+      <w:r>
+        <w:rPr>
+          <w:bCs/>
+          <w:sz w:val="24"/>
+          <w:szCs w:val="24"/>
+        </w:rPr>
+        <w:t>Every Technician at TechFix website will have the ability to deactivate and delete his/her account to be deleted from TechFix databases. But that deletion is permanent and can’t be undone once the technician goes through with it.</w:t>
+      </w:r>
+    </w:p>
+    <w:p>
+      <w:pPr>
+        <w:rPr>
+          <w:bCs/>
+          <w:sz w:val="24"/>
+          <w:szCs w:val="24"/>
+        </w:rPr>
+      </w:pPr>
+    </w:p>
+    <w:p>
+      <w:pPr>
+        <w:rPr>
+          <w:b/>
+          <w:sz w:val="40"/>
+          <w:szCs w:val="40"/>
+        </w:rPr>
+      </w:pPr>
+      <w:r>
+        <w:rPr>
+          <w:b/>
+          <w:sz w:val="40"/>
+          <w:szCs w:val="40"/>
+        </w:rPr>
+        <w:t xml:space="preserve">Client </w:t>
+      </w:r>
+    </w:p>
+    <w:p>
+      <w:pPr>
         <w:rPr>
           <w:b/>
           <w:color w:val="FF0000"/>
           <w:sz w:val="36"/>
           <w:szCs w:val="36"/>
         </w:rPr>
-        <w:t xml:space="preserve">Create Account </w:t>
-      </w:r>
-    </w:p>
-    <w:p>
-      <w:pPr>
-        <w:rPr>
-          <w:bCs/>
-          <w:sz w:val="24"/>
-          <w:szCs w:val="24"/>
-        </w:rPr>
-      </w:pPr>
-      <w:r>
-        <w:rPr>
-          <w:bCs/>
-          <w:sz w:val="24"/>
-          <w:szCs w:val="24"/>
-        </w:rPr>
-        <w:t>The c</w:t>
-      </w:r>
-      <w:r>
-        <w:rPr>
-          <w:bCs/>
-          <w:sz w:val="24"/>
-          <w:szCs w:val="24"/>
-        </w:rPr>
-        <w:t>lients</w:t>
-      </w:r>
-      <w:r>
-        <w:rPr>
-          <w:bCs/>
-          <w:sz w:val="24"/>
-          <w:szCs w:val="24"/>
-        </w:rPr>
-        <w:t xml:space="preserve"> can create an account to participate in the site through which he can see the technicians and the type of service they provide and describe their services. The c</w:t>
-      </w:r>
-      <w:r>
-        <w:rPr>
-          <w:bCs/>
-          <w:sz w:val="24"/>
-          <w:szCs w:val="24"/>
-        </w:rPr>
-        <w:t xml:space="preserve">lient </w:t>
-      </w:r>
-      <w:r>
-        <w:rPr>
-          <w:bCs/>
-          <w:sz w:val="24"/>
-          <w:szCs w:val="24"/>
-        </w:rPr>
-        <w:t>creates an account by providing name, email, phone number, city and region where they can find technicians closest to their area</w:t>
-      </w:r>
-      <w:r>
-        <w:rPr>
-          <w:bCs/>
-          <w:sz w:val="24"/>
-          <w:szCs w:val="24"/>
-        </w:rPr>
-        <w:t>.</w:t>
-      </w:r>
-    </w:p>
-    <w:p>
-      <w:pPr>
-        <w:rPr>
-          <w:bCs/>
-          <w:sz w:val="24"/>
-          <w:szCs w:val="24"/>
-        </w:rPr>
-      </w:pPr>
-    </w:p>
-    <w:p>
-      <w:pPr>
+      </w:pPr>
+      <w:r>
         <w:rPr>
           <w:b/>
           <w:color w:val="FF0000"/>
           <w:sz w:val="36"/>
           <w:szCs w:val="36"/>
         </w:rPr>
-      </w:pPr>
-      <w:r>
+        <w:t xml:space="preserve">Create Account </w:t>
+      </w:r>
+    </w:p>
+    <w:p>
+      <w:pPr>
+        <w:rPr>
+          <w:bCs/>
+          <w:sz w:val="24"/>
+          <w:szCs w:val="24"/>
+        </w:rPr>
+      </w:pPr>
+      <w:r>
+        <w:rPr>
+          <w:bCs/>
+          <w:sz w:val="24"/>
+          <w:szCs w:val="24"/>
+        </w:rPr>
+        <w:t>The c</w:t>
+      </w:r>
+      <w:r>
+        <w:rPr>
+          <w:bCs/>
+          <w:sz w:val="24"/>
+          <w:szCs w:val="24"/>
+        </w:rPr>
+        <w:t>lients</w:t>
+      </w:r>
+      <w:r>
+        <w:rPr>
+          <w:bCs/>
+          <w:sz w:val="24"/>
+          <w:szCs w:val="24"/>
+        </w:rPr>
+        <w:t xml:space="preserve"> can create an account to participate in the site through which he can see the technicians and the type of service they provide and describe their services. The c</w:t>
+      </w:r>
+      <w:r>
+        <w:rPr>
+          <w:bCs/>
+          <w:sz w:val="24"/>
+          <w:szCs w:val="24"/>
+        </w:rPr>
+        <w:t xml:space="preserve">lient </w:t>
+      </w:r>
+      <w:r>
+        <w:rPr>
+          <w:bCs/>
+          <w:sz w:val="24"/>
+          <w:szCs w:val="24"/>
+        </w:rPr>
+        <w:t>creates an account by providing name, email, phone number, city and region where they can find technicians closest to their area</w:t>
+      </w:r>
+      <w:r>
+        <w:rPr>
+          <w:bCs/>
+          <w:sz w:val="24"/>
+          <w:szCs w:val="24"/>
+        </w:rPr>
+        <w:t>.</w:t>
+      </w:r>
+    </w:p>
+    <w:p>
+      <w:pPr>
+        <w:rPr>
+          <w:bCs/>
+          <w:sz w:val="24"/>
+          <w:szCs w:val="24"/>
+        </w:rPr>
+      </w:pPr>
+    </w:p>
+    <w:p>
+      <w:pPr>
         <w:rPr>
           <w:b/>
           <w:color w:val="FF0000"/>
           <w:sz w:val="36"/>
           <w:szCs w:val="36"/>
         </w:rPr>
-        <w:t xml:space="preserve">Forgetting Password </w:t>
-      </w:r>
-    </w:p>
-    <w:p>
-      <w:pPr>
+      </w:pPr>
+      <w:r>
         <w:rPr>
           <w:b/>
           <w:color w:val="FF0000"/>
           <w:sz w:val="36"/>
           <w:szCs w:val="36"/>
         </w:rPr>
-      </w:pPr>
-      <w:r>
-        <w:rPr>
-          <w:bCs/>
-          <w:sz w:val="24"/>
-          <w:szCs w:val="24"/>
-        </w:rPr>
-        <w:t xml:space="preserve">If you have forgotten your password and you previously entered an email address when signing up for the account or in your </w:t>
-      </w:r>
-      <w:r>
-        <w:rPr>
-          <w:bCs/>
-          <w:sz w:val="24"/>
-          <w:szCs w:val="24"/>
-        </w:rPr>
-        <w:t>p</w:t>
-      </w:r>
-      <w:r>
-        <w:rPr>
-          <w:bCs/>
-          <w:sz w:val="24"/>
-          <w:szCs w:val="24"/>
-        </w:rPr>
-        <w:t xml:space="preserve">references, and you still have access to that email account, then this </w:t>
-      </w:r>
-      <w:r>
-        <w:rPr>
-          <w:bCs/>
-          <w:sz w:val="24"/>
-          <w:szCs w:val="24"/>
-        </w:rPr>
-        <w:t>feature</w:t>
-      </w:r>
-      <w:r>
-        <w:rPr>
-          <w:bCs/>
-          <w:sz w:val="24"/>
-          <w:szCs w:val="24"/>
-        </w:rPr>
-        <w:t xml:space="preserve"> can help you recover </w:t>
-      </w:r>
-      <w:r>
-        <w:rPr>
-          <w:bCs/>
-          <w:sz w:val="24"/>
-          <w:szCs w:val="24"/>
-        </w:rPr>
-        <w:t xml:space="preserve">your </w:t>
-      </w:r>
-      <w:r>
-        <w:rPr>
-          <w:bCs/>
-          <w:sz w:val="24"/>
-          <w:szCs w:val="24"/>
-        </w:rPr>
-        <w:t xml:space="preserve">access to your account.  </w:t>
-      </w:r>
-      <w:r>
-        <w:rPr>
-          <w:bCs/>
-          <w:sz w:val="24"/>
-          <w:szCs w:val="24"/>
-        </w:rPr>
-        <w:t>Just choose p</w:t>
-      </w:r>
-      <w:r>
-        <w:rPr>
-          <w:bCs/>
-          <w:sz w:val="24"/>
-          <w:szCs w:val="24"/>
-        </w:rPr>
-        <w:t xml:space="preserve">assword </w:t>
-      </w:r>
-      <w:r>
-        <w:rPr>
-          <w:bCs/>
-          <w:sz w:val="24"/>
-          <w:szCs w:val="24"/>
-        </w:rPr>
-        <w:t>r</w:t>
-      </w:r>
-      <w:r>
-        <w:rPr>
-          <w:bCs/>
-          <w:sz w:val="24"/>
-          <w:szCs w:val="24"/>
-        </w:rPr>
-        <w:t>eset</w:t>
-      </w:r>
-      <w:r>
-        <w:rPr>
-          <w:bCs/>
-          <w:sz w:val="24"/>
-          <w:szCs w:val="24"/>
-        </w:rPr>
-        <w:t>, where</w:t>
-      </w:r>
-      <w:r>
-        <w:rPr>
-          <w:bCs/>
-          <w:sz w:val="24"/>
-          <w:szCs w:val="24"/>
-        </w:rPr>
-        <w:t xml:space="preserve"> </w:t>
-      </w:r>
-      <w:r>
-        <w:rPr>
-          <w:bCs/>
-          <w:sz w:val="24"/>
-          <w:szCs w:val="24"/>
-        </w:rPr>
-        <w:t>y</w:t>
-      </w:r>
-      <w:r>
-        <w:rPr>
-          <w:bCs/>
-          <w:sz w:val="24"/>
-          <w:szCs w:val="24"/>
-        </w:rPr>
-        <w:t xml:space="preserve">ou can enter either your username or your email. If you are certain of your email, but not your username, only enter your email. The system will send a temporary password to your saved email address that will allow you to retrieve your account. You can change the password after you log in. </w:t>
+        <w:t xml:space="preserve">Forgetting Password </w:t>
       </w:r>
     </w:p>
     <w:p>
@@ -5367,6 +5247,136 @@
           <w:szCs w:val="36"/>
         </w:rPr>
       </w:pPr>
+      <w:r>
+        <w:rPr>
+          <w:bCs/>
+          <w:sz w:val="24"/>
+          <w:szCs w:val="24"/>
+        </w:rPr>
+        <w:t xml:space="preserve">If you have forgotten your password and you previously entered an email address when signing up for the account or in your </w:t>
+      </w:r>
+      <w:r>
+        <w:rPr>
+          <w:bCs/>
+          <w:sz w:val="24"/>
+          <w:szCs w:val="24"/>
+        </w:rPr>
+        <w:t>p</w:t>
+      </w:r>
+      <w:r>
+        <w:rPr>
+          <w:bCs/>
+          <w:sz w:val="24"/>
+          <w:szCs w:val="24"/>
+        </w:rPr>
+        <w:t xml:space="preserve">references, and you still have access to that email account, then this </w:t>
+      </w:r>
+      <w:r>
+        <w:rPr>
+          <w:bCs/>
+          <w:sz w:val="24"/>
+          <w:szCs w:val="24"/>
+        </w:rPr>
+        <w:t>feature</w:t>
+      </w:r>
+      <w:r>
+        <w:rPr>
+          <w:bCs/>
+          <w:sz w:val="24"/>
+          <w:szCs w:val="24"/>
+        </w:rPr>
+        <w:t xml:space="preserve"> can help you recover </w:t>
+      </w:r>
+      <w:r>
+        <w:rPr>
+          <w:bCs/>
+          <w:sz w:val="24"/>
+          <w:szCs w:val="24"/>
+        </w:rPr>
+        <w:t xml:space="preserve">your </w:t>
+      </w:r>
+      <w:r>
+        <w:rPr>
+          <w:bCs/>
+          <w:sz w:val="24"/>
+          <w:szCs w:val="24"/>
+        </w:rPr>
+        <w:t xml:space="preserve">access to your account.  </w:t>
+      </w:r>
+      <w:r>
+        <w:rPr>
+          <w:bCs/>
+          <w:sz w:val="24"/>
+          <w:szCs w:val="24"/>
+        </w:rPr>
+        <w:t>Just choose p</w:t>
+      </w:r>
+      <w:r>
+        <w:rPr>
+          <w:bCs/>
+          <w:sz w:val="24"/>
+          <w:szCs w:val="24"/>
+        </w:rPr>
+        <w:t xml:space="preserve">assword </w:t>
+      </w:r>
+      <w:r>
+        <w:rPr>
+          <w:bCs/>
+          <w:sz w:val="24"/>
+          <w:szCs w:val="24"/>
+        </w:rPr>
+        <w:t>r</w:t>
+      </w:r>
+      <w:r>
+        <w:rPr>
+          <w:bCs/>
+          <w:sz w:val="24"/>
+          <w:szCs w:val="24"/>
+        </w:rPr>
+        <w:t>eset</w:t>
+      </w:r>
+      <w:r>
+        <w:rPr>
+          <w:bCs/>
+          <w:sz w:val="24"/>
+          <w:szCs w:val="24"/>
+        </w:rPr>
+        <w:t>, where</w:t>
+      </w:r>
+      <w:r>
+        <w:rPr>
+          <w:bCs/>
+          <w:sz w:val="24"/>
+          <w:szCs w:val="24"/>
+        </w:rPr>
+        <w:t xml:space="preserve"> </w:t>
+      </w:r>
+      <w:r>
+        <w:rPr>
+          <w:bCs/>
+          <w:sz w:val="24"/>
+          <w:szCs w:val="24"/>
+        </w:rPr>
+        <w:t>y</w:t>
+      </w:r>
+      <w:r>
+        <w:rPr>
+          <w:bCs/>
+          <w:sz w:val="24"/>
+          <w:szCs w:val="24"/>
+        </w:rPr>
+        <w:t xml:space="preserve">ou can enter either your username or your email. If you are certain of your email, but not your username, only enter your email. The system will send a temporary password to your saved email address that will allow you to retrieve your account. You can change the password after you log in. </w:t>
+      </w:r>
+    </w:p>
+    <w:p>
+      <w:pPr>
+        <w:rPr>
+          <w:b/>
+          <w:color w:val="FF0000"/>
+          <w:sz w:val="24"/>
+          <w:szCs w:val="24"/>
+        </w:rPr>
+      </w:pPr>
     </w:p>
     <w:p>
       <w:pPr>
@@ -5491,6 +5501,7 @@
           <w:color w:val="FF0000"/>
           <w:sz w:val="36"/>
           <w:szCs w:val="36"/>
+          <w:rtl/>
         </w:rPr>
       </w:pPr>
     </w:p>
@@ -5501,16 +5512,37 @@
           <w:color w:val="FF0000"/>
           <w:sz w:val="36"/>
           <w:szCs w:val="36"/>
-        </w:rPr>
-      </w:pPr>
-      <w:r>
+          <w:rtl/>
+        </w:rPr>
+      </w:pPr>
+    </w:p>
+    <w:p>
+      <w:pPr>
+        <w:rPr>
+          <w:b/>
+          <w:color w:val="FF0000"/>
+          <w:sz w:val="24"/>
+          <w:szCs w:val="24"/>
+        </w:rPr>
+      </w:pPr>
+    </w:p>
+    <w:p>
+      <w:pPr>
+        <w:spacing w:line="276" w:lineRule="auto"/>
         <w:rPr>
           <w:b/>
           <w:color w:val="FF0000"/>
           <w:sz w:val="36"/>
           <w:szCs w:val="36"/>
         </w:rPr>
-        <w:lastRenderedPageBreak/>
+      </w:pPr>
+      <w:r>
+        <w:rPr>
+          <w:b/>
+          <w:color w:val="FF0000"/>
+          <w:sz w:val="36"/>
+          <w:szCs w:val="36"/>
+        </w:rPr>
         <w:t xml:space="preserve">Searching Box </w:t>
       </w:r>
     </w:p>
@@ -5528,7 +5560,25 @@
           <w:sz w:val="24"/>
           <w:szCs w:val="24"/>
         </w:rPr>
-        <w:t>As TechFix cares about the speed for which the services are provided to its clients. TechFix is creating an easy way for any client to search and find the right technician for the job in as little time as possible. TechFix offers search by many filters such as:</w:t>
+        <w:t xml:space="preserve">As </w:t>
+      </w:r>
+      <w:proofErr w:type="spellStart"/>
+      <w:r>
+        <w:rPr>
+          <w:bCs/>
+          <w:sz w:val="24"/>
+          <w:szCs w:val="24"/>
+        </w:rPr>
+        <w:t>TechFix</w:t>
+      </w:r>
+      <w:proofErr w:type="spellEnd"/>
+      <w:r>
+        <w:rPr>
+          <w:bCs/>
+          <w:sz w:val="24"/>
+          <w:szCs w:val="24"/>
+        </w:rPr>
+        <w:t xml:space="preserve"> cares about the speed for which the services are provided to its clients. TechFix is creating an easy way for any client to search and find the right technician for the job in as little time as possible. TechFix offers search by many filters such as:</w:t>
       </w:r>
     </w:p>
     <w:p>
@@ -5558,9 +5608,10 @@
         <w:pStyle w:val="ListParagraph"/>
         <w:ind w:left="771"/>
         <w:rPr>
-          <w:b/>
-          <w:sz w:val="28"/>
-          <w:szCs w:val="28"/>
+          <w:bCs/>
+          <w:sz w:val="24"/>
+          <w:szCs w:val="24"/>
+          <w:rtl/>
         </w:rPr>
       </w:pPr>
       <w:r>
@@ -5578,19 +5629,8 @@
         <w:ind w:left="771"/>
         <w:rPr>
           <w:b/>
-          <w:sz w:val="28"/>
-          <w:szCs w:val="28"/>
-        </w:rPr>
-      </w:pPr>
-    </w:p>
-    <w:p>
-      <w:pPr>
-        <w:pStyle w:val="ListParagraph"/>
-        <w:ind w:left="771"/>
-        <w:rPr>
-          <w:b/>
-          <w:sz w:val="28"/>
-          <w:szCs w:val="28"/>
+          <w:sz w:val="24"/>
+          <w:szCs w:val="24"/>
         </w:rPr>
       </w:pPr>
     </w:p>
@@ -5624,6 +5664,7 @@
           <w:bCs/>
           <w:sz w:val="24"/>
           <w:szCs w:val="24"/>
+          <w:rtl/>
         </w:rPr>
       </w:pPr>
       <w:r>
@@ -5642,6 +5683,17 @@
         </w:rPr>
         <w:t>. In order for the clients to get a technician from the nearby regions to fix his/her problem as quick as possible.</w:t>
       </w:r>
+    </w:p>
+    <w:p>
+      <w:pPr>
+        <w:pStyle w:val="ListParagraph"/>
+        <w:ind w:left="771"/>
+        <w:rPr>
+          <w:bCs/>
+          <w:sz w:val="24"/>
+          <w:szCs w:val="24"/>
+        </w:rPr>
+      </w:pPr>
     </w:p>
     <w:p>
       <w:pPr>
@@ -6121,7 +6173,6 @@
           <w:sz w:val="36"/>
           <w:szCs w:val="36"/>
         </w:rPr>
-        <w:lastRenderedPageBreak/>
         <w:t xml:space="preserve">Recommendation </w:t>
       </w:r>
     </w:p>
@@ -6457,6 +6508,7 @@
     </w:p>
     <w:p>
       <w:pPr>
+        <w:spacing w:after="0" w:line="276" w:lineRule="auto"/>
         <w:rPr>
           <w:sz w:val="24"/>
           <w:szCs w:val="24"/>
@@ -6472,6 +6524,7 @@
     </w:p>
     <w:p>
       <w:pPr>
+        <w:spacing w:after="0" w:line="276" w:lineRule="auto"/>
         <w:rPr>
           <w:sz w:val="24"/>
           <w:szCs w:val="24"/>
@@ -6487,6 +6540,7 @@
     </w:p>
     <w:p>
       <w:pPr>
+        <w:spacing w:after="0" w:line="276" w:lineRule="auto"/>
         <w:rPr>
           <w:sz w:val="24"/>
           <w:szCs w:val="24"/>
@@ -6502,6 +6556,7 @@
     </w:p>
     <w:p>
       <w:pPr>
+        <w:spacing w:after="0" w:line="276" w:lineRule="auto"/>
         <w:rPr>
           <w:sz w:val="24"/>
           <w:szCs w:val="24"/>
@@ -6517,6 +6572,7 @@
     </w:p>
     <w:p>
       <w:pPr>
+        <w:spacing w:after="0" w:line="276" w:lineRule="auto"/>
         <w:rPr>
           <w:sz w:val="24"/>
           <w:szCs w:val="24"/>
@@ -6532,6 +6588,7 @@
     </w:p>
     <w:p>
       <w:pPr>
+        <w:spacing w:after="0" w:line="276" w:lineRule="auto"/>
         <w:rPr>
           <w:sz w:val="24"/>
           <w:szCs w:val="24"/>
@@ -6547,6 +6604,7 @@
     </w:p>
     <w:p>
       <w:pPr>
+        <w:spacing w:after="0" w:line="276" w:lineRule="auto"/>
         <w:rPr>
           <w:sz w:val="24"/>
           <w:szCs w:val="24"/>
@@ -6559,6 +6617,33 @@
         </w:rPr>
         <w:t>minor development team will provide an indirect technical support.</w:t>
       </w:r>
+    </w:p>
+    <w:p>
+      <w:pPr>
+        <w:rPr>
+          <w:sz w:val="24"/>
+          <w:szCs w:val="24"/>
+          <w:rtl/>
+        </w:rPr>
+      </w:pPr>
+    </w:p>
+    <w:p>
+      <w:pPr>
+        <w:rPr>
+          <w:sz w:val="24"/>
+          <w:szCs w:val="24"/>
+          <w:rtl/>
+        </w:rPr>
+      </w:pPr>
+    </w:p>
+    <w:p>
+      <w:pPr>
+        <w:rPr>
+          <w:sz w:val="24"/>
+          <w:szCs w:val="24"/>
+          <w:rtl/>
+        </w:rPr>
+      </w:pPr>
     </w:p>
     <w:p>
       <w:pPr>
@@ -6596,7 +6681,6 @@
           <w:sz w:val="36"/>
           <w:szCs w:val="36"/>
         </w:rPr>
-        <w:lastRenderedPageBreak/>
         <w:t>Development Plan</w:t>
       </w:r>
     </w:p>
@@ -10167,7 +10251,6 @@
           <w:sz w:val="36"/>
           <w:szCs w:val="36"/>
         </w:rPr>
-        <w:lastRenderedPageBreak/>
         <w:t>Team</w:t>
       </w:r>
       <w:r>
@@ -10196,7 +10279,7 @@
           <w:noProof/>
         </w:rPr>
         <w:drawing>
-          <wp:anchor distT="0" distB="0" distL="114300" distR="114300" simplePos="0" relativeHeight="251660288" behindDoc="1" locked="0" layoutInCell="0" allowOverlap="1" wp14:anchorId="22096AC9" wp14:editId="034501DD">
+          <wp:anchor distT="0" distB="0" distL="114300" distR="114300" simplePos="0" relativeHeight="251659264" behindDoc="1" locked="0" layoutInCell="0" allowOverlap="1" wp14:anchorId="22096AC9" wp14:editId="034501DD">
             <wp:simplePos x="0" y="0"/>
             <wp:positionH relativeFrom="column">
               <wp:posOffset>0</wp:posOffset>
@@ -11787,7 +11870,6 @@
                 <w:sz w:val="24"/>
                 <w:szCs w:val="24"/>
               </w:rPr>
-              <w:lastRenderedPageBreak/>
               <w:t>Operation</w:t>
             </w:r>
           </w:p>
@@ -13344,7 +13426,18 @@
           <w:sz w:val="48"/>
           <w:szCs w:val="48"/>
         </w:rPr>
-        <w:t xml:space="preserve">References </w:t>
+        <w:t>Refer</w:t>
+      </w:r>
+      <w:bookmarkStart w:id="2" w:name="_GoBack"/>
+      <w:bookmarkEnd w:id="2"/>
+      <w:r>
+        <w:rPr>
+          <w:b/>
+          <w:color w:val="7F7F7F" w:themeColor="text1" w:themeTint="80"/>
+          <w:sz w:val="48"/>
+          <w:szCs w:val="48"/>
+        </w:rPr>
+        <w:t xml:space="preserve">ences </w:t>
       </w:r>
     </w:p>
     <w:p>
@@ -13390,29 +13483,7 @@
           <w:sz w:val="28"/>
           <w:szCs w:val="28"/>
         </w:rPr>
-        <w:t xml:space="preserve"> </w:t>
-      </w:r>
-      <w:r>
-        <w:rPr>
-          <w:rFonts w:cstheme="minorHAnsi"/>
-          <w:b/>
-          <w:bCs/>
-          <w:color w:val="000000"/>
-          <w:sz w:val="28"/>
-          <w:szCs w:val="28"/>
-        </w:rPr>
-        <w:t>Commercial Technician Services (CTS</w:t>
-      </w:r>
-      <w:r>
-        <w:rPr>
-          <w:rFonts w:cstheme="minorHAnsi"/>
-          <w:b/>
-          <w:bCs/>
-          <w:color w:val="000000"/>
-          <w:sz w:val="28"/>
-          <w:szCs w:val="28"/>
-        </w:rPr>
-        <w:t xml:space="preserve">): </w:t>
+        <w:t xml:space="preserve"> Commercial Technician Services (CTS): </w:t>
       </w:r>
     </w:p>
     <w:p>
@@ -13531,29 +13602,7 @@
           <w:sz w:val="28"/>
           <w:szCs w:val="28"/>
         </w:rPr>
-        <w:t xml:space="preserve"> </w:t>
-      </w:r>
-      <w:r>
-        <w:rPr>
-          <w:rFonts w:cstheme="minorHAnsi"/>
-          <w:b/>
-          <w:bCs/>
-          <w:color w:val="000000"/>
-          <w:sz w:val="28"/>
-          <w:szCs w:val="28"/>
-        </w:rPr>
-        <w:t>All World Machinery’s service</w:t>
-      </w:r>
-      <w:r>
-        <w:rPr>
-          <w:rFonts w:cstheme="minorHAnsi"/>
-          <w:b/>
-          <w:bCs/>
-          <w:color w:val="000000"/>
-          <w:sz w:val="28"/>
-          <w:szCs w:val="28"/>
-        </w:rPr>
-        <w:t>:</w:t>
+        <w:t xml:space="preserve"> All World Machinery’s service:</w:t>
       </w:r>
     </w:p>
     <w:p>
@@ -13721,8 +13770,6 @@
           <w:szCs w:val="28"/>
         </w:rPr>
       </w:pPr>
-      <w:bookmarkStart w:id="2" w:name="_GoBack"/>
-      <w:bookmarkEnd w:id="2"/>
     </w:p>
     <w:sectPr>
       <w:headerReference w:type="default" r:id="rId18"/>
@@ -14902,15 +14949,6 @@
   </w:num>
   <w:num w:numId="3">
     <w:abstractNumId w:val="7"/>
-    <w:lvlOverride w:ilvl="0"/>
-    <w:lvlOverride w:ilvl="1"/>
-    <w:lvlOverride w:ilvl="2"/>
-    <w:lvlOverride w:ilvl="3"/>
-    <w:lvlOverride w:ilvl="4"/>
-    <w:lvlOverride w:ilvl="5"/>
-    <w:lvlOverride w:ilvl="6"/>
-    <w:lvlOverride w:ilvl="7"/>
-    <w:lvlOverride w:ilvl="8"/>
   </w:num>
   <w:num w:numId="4">
     <w:abstractNumId w:val="7"/>
@@ -14953,42 +14991,15 @@
   </w:num>
   <w:num w:numId="8">
     <w:abstractNumId w:val="2"/>
-    <w:lvlOverride w:ilvl="0"/>
-    <w:lvlOverride w:ilvl="1"/>
-    <w:lvlOverride w:ilvl="2"/>
-    <w:lvlOverride w:ilvl="3"/>
-    <w:lvlOverride w:ilvl="4"/>
-    <w:lvlOverride w:ilvl="5"/>
-    <w:lvlOverride w:ilvl="6"/>
-    <w:lvlOverride w:ilvl="7"/>
-    <w:lvlOverride w:ilvl="8"/>
   </w:num>
   <w:num w:numId="9">
     <w:abstractNumId w:val="1"/>
   </w:num>
   <w:num w:numId="10">
     <w:abstractNumId w:val="0"/>
-    <w:lvlOverride w:ilvl="0"/>
-    <w:lvlOverride w:ilvl="1"/>
-    <w:lvlOverride w:ilvl="2"/>
-    <w:lvlOverride w:ilvl="3"/>
-    <w:lvlOverride w:ilvl="4"/>
-    <w:lvlOverride w:ilvl="5"/>
-    <w:lvlOverride w:ilvl="6"/>
-    <w:lvlOverride w:ilvl="7"/>
-    <w:lvlOverride w:ilvl="8"/>
   </w:num>
   <w:num w:numId="11">
     <w:abstractNumId w:val="4"/>
-    <w:lvlOverride w:ilvl="0"/>
-    <w:lvlOverride w:ilvl="1"/>
-    <w:lvlOverride w:ilvl="2"/>
-    <w:lvlOverride w:ilvl="3"/>
-    <w:lvlOverride w:ilvl="4"/>
-    <w:lvlOverride w:ilvl="5"/>
-    <w:lvlOverride w:ilvl="6"/>
-    <w:lvlOverride w:ilvl="7"/>
-    <w:lvlOverride w:ilvl="8"/>
   </w:num>
 </w:numbering>
 </file>

</xml_diff>